<commit_message>
All modules except ADC are working
SPI comm on NRF24L01 is very fragile; may need to shorten wire length.
</commit_message>
<xml_diff>
--- a/plan.docx
+++ b/plan.docx
@@ -13,7 +13,21 @@
         <w:rPr>
           <w:sz w:val="20"/>
         </w:rPr>
-        <w:t xml:space="preserve">1. Figure out a way to represent Lat/Long </w:t>
+        <w:t xml:space="preserve">1. Figure out a way to represent </w:t>
+      </w:r>
+      <w:proofErr w:type="spellStart"/>
+      <w:r>
+        <w:rPr>
+          <w:sz w:val="20"/>
+        </w:rPr>
+        <w:t>Lat</w:t>
+      </w:r>
+      <w:proofErr w:type="spellEnd"/>
+      <w:r>
+        <w:rPr>
+          <w:sz w:val="20"/>
+        </w:rPr>
+        <w:t xml:space="preserve">/Long </w:t>
       </w:r>
       <w:r>
         <w:rPr>
@@ -25,7 +39,21 @@
         <w:rPr>
           <w:sz w:val="20"/>
         </w:rPr>
-        <w:t>with int is that I cannot know where the decimal point is)</w:t>
+        <w:t xml:space="preserve">with </w:t>
+      </w:r>
+      <w:proofErr w:type="spellStart"/>
+      <w:r>
+        <w:rPr>
+          <w:sz w:val="20"/>
+        </w:rPr>
+        <w:t>int</w:t>
+      </w:r>
+      <w:proofErr w:type="spellEnd"/>
+      <w:r>
+        <w:rPr>
+          <w:sz w:val="20"/>
+        </w:rPr>
+        <w:t xml:space="preserve"> is that I cannot know where the decimal point is)</w:t>
       </w:r>
     </w:p>
     <w:p>
@@ -53,13 +81,41 @@
         <w:rPr>
           <w:sz w:val="20"/>
         </w:rPr>
-        <w:t xml:space="preserve">uld use for the SPI comm with </w:t>
-      </w:r>
-      <w:r>
-        <w:rPr>
-          <w:sz w:val="20"/>
-        </w:rPr>
-        <w:t>NRF24L01. Then, modify the prescaler in SPI1_Init to an appropriate value.</w:t>
+        <w:t xml:space="preserve">uld use for the SPI </w:t>
+      </w:r>
+      <w:proofErr w:type="spellStart"/>
+      <w:r>
+        <w:rPr>
+          <w:sz w:val="20"/>
+        </w:rPr>
+        <w:t>comm</w:t>
+      </w:r>
+      <w:proofErr w:type="spellEnd"/>
+      <w:r>
+        <w:rPr>
+          <w:sz w:val="20"/>
+        </w:rPr>
+        <w:t xml:space="preserve"> with </w:t>
+      </w:r>
+      <w:r>
+        <w:rPr>
+          <w:sz w:val="20"/>
+        </w:rPr>
+        <w:t xml:space="preserve">NRF24L01. Then, modify the </w:t>
+      </w:r>
+      <w:proofErr w:type="spellStart"/>
+      <w:r>
+        <w:rPr>
+          <w:sz w:val="20"/>
+        </w:rPr>
+        <w:t>prescaler</w:t>
+      </w:r>
+      <w:proofErr w:type="spellEnd"/>
+      <w:r>
+        <w:rPr>
+          <w:sz w:val="20"/>
+        </w:rPr>
+        <w:t xml:space="preserve"> in SPI1_Init to an appropriate value.</w:t>
       </w:r>
     </w:p>
     <w:p>
@@ -216,7 +272,23 @@
           <w:rFonts w:hint="eastAsia"/>
           <w:sz w:val="20"/>
         </w:rPr>
-        <w:t>，免去切换的烦恼。但使用此法时一定一定要保证机载电台能定时、不间断地给地面推送消息。</w:t>
+        <w:t>，免去切换的烦恼。但使用此法时一定</w:t>
+      </w:r>
+      <w:proofErr w:type="gramStart"/>
+      <w:r>
+        <w:rPr>
+          <w:rFonts w:hint="eastAsia"/>
+          <w:sz w:val="20"/>
+        </w:rPr>
+        <w:t>一定</w:t>
+      </w:r>
+      <w:proofErr w:type="gramEnd"/>
+      <w:r>
+        <w:rPr>
+          <w:rFonts w:hint="eastAsia"/>
+          <w:sz w:val="20"/>
+        </w:rPr>
+        <w:t>要保证机载电台能定时、不间断地给地面推送消息。</w:t>
       </w:r>
     </w:p>
     <w:p>
@@ -352,6 +424,7 @@
         </w:rPr>
         <w:t>仍然定期向地面发送消息，发送消息之前，</w:t>
       </w:r>
+      <w:proofErr w:type="spellStart"/>
       <w:r>
         <w:rPr>
           <w:rFonts w:hint="eastAsia"/>
@@ -359,6 +432,7 @@
         </w:rPr>
         <w:t>powerUpTx</w:t>
       </w:r>
+      <w:proofErr w:type="spellEnd"/>
       <w:r>
         <w:rPr>
           <w:rFonts w:hint="eastAsia"/>
@@ -436,6 +510,7 @@
         </w:rPr>
         <w:t>，中断被触发，此时可以</w:t>
       </w:r>
+      <w:proofErr w:type="spellStart"/>
       <w:r>
         <w:rPr>
           <w:rFonts w:hint="eastAsia"/>
@@ -443,6 +518,7 @@
         </w:rPr>
         <w:t>powerUpRx</w:t>
       </w:r>
+      <w:proofErr w:type="spellEnd"/>
       <w:r>
         <w:rPr>
           <w:rFonts w:hint="eastAsia"/>
@@ -604,6 +680,523 @@
           <w:sz w:val="20"/>
         </w:rPr>
         <w:t>上测试。</w:t>
+      </w:r>
+    </w:p>
+    <w:p>
+      <w:pPr>
+        <w:spacing w:line="240" w:lineRule="auto"/>
+        <w:rPr>
+          <w:sz w:val="20"/>
+        </w:rPr>
+      </w:pPr>
+    </w:p>
+    <w:p>
+      <w:pPr>
+        <w:spacing w:line="240" w:lineRule="auto"/>
+        <w:rPr>
+          <w:sz w:val="20"/>
+        </w:rPr>
+      </w:pPr>
+      <w:r>
+        <w:rPr>
+          <w:rFonts w:hint="eastAsia"/>
+          <w:sz w:val="20"/>
+        </w:rPr>
+        <w:t>【</w:t>
+      </w:r>
+      <w:r>
+        <w:rPr>
+          <w:rFonts w:hint="eastAsia"/>
+          <w:sz w:val="20"/>
+        </w:rPr>
+        <w:t>2013-11-27</w:t>
+      </w:r>
+      <w:r>
+        <w:rPr>
+          <w:rFonts w:hint="eastAsia"/>
+          <w:sz w:val="20"/>
+        </w:rPr>
+        <w:t>】：新增</w:t>
+      </w:r>
+      <w:r>
+        <w:rPr>
+          <w:rFonts w:hint="eastAsia"/>
+          <w:sz w:val="20"/>
+        </w:rPr>
+        <w:t>I2CSensors</w:t>
+      </w:r>
+      <w:r>
+        <w:rPr>
+          <w:rFonts w:hint="eastAsia"/>
+          <w:sz w:val="20"/>
+        </w:rPr>
+        <w:t>模块，负责采集</w:t>
+      </w:r>
+      <w:r>
+        <w:rPr>
+          <w:rFonts w:hint="eastAsia"/>
+          <w:sz w:val="20"/>
+        </w:rPr>
+        <w:t>I2C</w:t>
+      </w:r>
+      <w:r>
+        <w:rPr>
+          <w:rFonts w:hint="eastAsia"/>
+          <w:sz w:val="20"/>
+        </w:rPr>
+        <w:t>传感器的数据。目前已支持</w:t>
+      </w:r>
+      <w:r>
+        <w:rPr>
+          <w:rFonts w:hint="eastAsia"/>
+          <w:sz w:val="20"/>
+        </w:rPr>
+        <w:t>BMP085</w:t>
+      </w:r>
+      <w:r>
+        <w:rPr>
+          <w:rFonts w:hint="eastAsia"/>
+          <w:sz w:val="20"/>
+        </w:rPr>
+        <w:t>气压计和</w:t>
+      </w:r>
+      <w:r>
+        <w:rPr>
+          <w:rFonts w:hint="eastAsia"/>
+          <w:sz w:val="20"/>
+        </w:rPr>
+        <w:t>HMC5883L</w:t>
+      </w:r>
+      <w:r>
+        <w:rPr>
+          <w:rFonts w:hint="eastAsia"/>
+          <w:sz w:val="20"/>
+        </w:rPr>
+        <w:t>数字罗盘。下一步计划是研究如何对数字罗盘进行</w:t>
+      </w:r>
+      <w:r>
+        <w:rPr>
+          <w:rFonts w:hint="eastAsia"/>
+          <w:sz w:val="20"/>
+        </w:rPr>
+        <w:t>Hard Iron</w:t>
+      </w:r>
+      <w:r>
+        <w:rPr>
+          <w:rFonts w:hint="eastAsia"/>
+          <w:sz w:val="20"/>
+        </w:rPr>
+        <w:t>和</w:t>
+      </w:r>
+      <w:r>
+        <w:rPr>
+          <w:rFonts w:hint="eastAsia"/>
+          <w:sz w:val="20"/>
+        </w:rPr>
+        <w:t>Soft Iron</w:t>
+      </w:r>
+      <w:r>
+        <w:rPr>
+          <w:rFonts w:hint="eastAsia"/>
+          <w:sz w:val="20"/>
+        </w:rPr>
+        <w:t>的补偿。</w:t>
+      </w:r>
+    </w:p>
+    <w:p>
+      <w:pPr>
+        <w:spacing w:line="240" w:lineRule="auto"/>
+        <w:rPr>
+          <w:sz w:val="20"/>
+        </w:rPr>
+      </w:pPr>
+    </w:p>
+    <w:p>
+      <w:pPr>
+        <w:spacing w:line="240" w:lineRule="auto"/>
+        <w:rPr>
+          <w:sz w:val="20"/>
+        </w:rPr>
+      </w:pPr>
+      <w:r>
+        <w:rPr>
+          <w:rFonts w:hint="eastAsia"/>
+          <w:sz w:val="20"/>
+        </w:rPr>
+        <w:t xml:space="preserve">4. </w:t>
+      </w:r>
+      <w:r>
+        <w:rPr>
+          <w:rFonts w:hint="eastAsia"/>
+          <w:sz w:val="20"/>
+        </w:rPr>
+        <w:t>计划使用</w:t>
+      </w:r>
+      <w:r>
+        <w:rPr>
+          <w:rFonts w:hint="eastAsia"/>
+          <w:sz w:val="20"/>
+        </w:rPr>
+        <w:t>ADS1115</w:t>
+      </w:r>
+      <w:r>
+        <w:rPr>
+          <w:rFonts w:hint="eastAsia"/>
+          <w:sz w:val="20"/>
+        </w:rPr>
+        <w:t>模数转换器，自带</w:t>
+      </w:r>
+      <w:r>
+        <w:rPr>
+          <w:rFonts w:hint="eastAsia"/>
+          <w:sz w:val="20"/>
+        </w:rPr>
+        <w:t>5V</w:t>
+      </w:r>
+      <w:r>
+        <w:rPr>
+          <w:rFonts w:hint="eastAsia"/>
+          <w:sz w:val="20"/>
+        </w:rPr>
+        <w:t>电压基准。打算直接测量</w:t>
+      </w:r>
+      <w:r>
+        <w:rPr>
+          <w:rFonts w:hint="eastAsia"/>
+          <w:sz w:val="20"/>
+        </w:rPr>
+        <w:t>Airspeed sensor</w:t>
+      </w:r>
+      <w:r>
+        <w:rPr>
+          <w:rFonts w:hint="eastAsia"/>
+          <w:sz w:val="20"/>
+        </w:rPr>
+        <w:t>和霍尔传感器的电压值。但在采集电池电压值的时候，需要用一个</w:t>
+      </w:r>
+      <w:proofErr w:type="spellStart"/>
+      <w:r>
+        <w:rPr>
+          <w:rFonts w:hint="eastAsia"/>
+          <w:sz w:val="20"/>
+        </w:rPr>
+        <w:t>Opamp</w:t>
+      </w:r>
+      <w:proofErr w:type="spellEnd"/>
+      <w:r>
+        <w:rPr>
+          <w:rFonts w:hint="eastAsia"/>
+          <w:sz w:val="20"/>
+        </w:rPr>
+        <w:t>把</w:t>
+      </w:r>
+      <w:r>
+        <w:rPr>
+          <w:rFonts w:hint="eastAsia"/>
+          <w:sz w:val="20"/>
+        </w:rPr>
+        <w:t>15V+</w:t>
+      </w:r>
+      <w:r>
+        <w:rPr>
+          <w:rFonts w:hint="eastAsia"/>
+          <w:sz w:val="20"/>
+        </w:rPr>
+        <w:t>的电池电压</w:t>
+      </w:r>
+      <w:r>
+        <w:rPr>
+          <w:rFonts w:hint="eastAsia"/>
+          <w:sz w:val="20"/>
+        </w:rPr>
+        <w:t>attenuate</w:t>
+      </w:r>
+      <w:r>
+        <w:rPr>
+          <w:rFonts w:hint="eastAsia"/>
+          <w:sz w:val="20"/>
+        </w:rPr>
+        <w:t>到</w:t>
+      </w:r>
+      <w:r>
+        <w:rPr>
+          <w:rFonts w:hint="eastAsia"/>
+          <w:sz w:val="20"/>
+        </w:rPr>
+        <w:t>5V</w:t>
+      </w:r>
+      <w:r>
+        <w:rPr>
+          <w:rFonts w:hint="eastAsia"/>
+          <w:sz w:val="20"/>
+        </w:rPr>
+        <w:t>以下。目前考虑使用</w:t>
+      </w:r>
+      <w:r>
+        <w:rPr>
+          <w:rFonts w:hint="eastAsia"/>
+          <w:sz w:val="20"/>
+        </w:rPr>
+        <w:t>OP37</w:t>
+      </w:r>
+      <w:r>
+        <w:rPr>
+          <w:rFonts w:hint="eastAsia"/>
+          <w:sz w:val="20"/>
+        </w:rPr>
+        <w:t>。</w:t>
+      </w:r>
+    </w:p>
+    <w:p>
+      <w:pPr>
+        <w:spacing w:line="240" w:lineRule="auto"/>
+        <w:rPr>
+          <w:sz w:val="20"/>
+        </w:rPr>
+      </w:pPr>
+    </w:p>
+    <w:p>
+      <w:pPr>
+        <w:spacing w:line="240" w:lineRule="auto"/>
+        <w:rPr>
+          <w:rFonts w:hint="eastAsia"/>
+          <w:sz w:val="20"/>
+        </w:rPr>
+      </w:pPr>
+      <w:r>
+        <w:rPr>
+          <w:sz w:val="20"/>
+        </w:rPr>
+        <w:t xml:space="preserve">5. </w:t>
+      </w:r>
+      <w:r>
+        <w:rPr>
+          <w:rFonts w:hint="eastAsia"/>
+          <w:sz w:val="20"/>
+        </w:rPr>
+        <w:t>【</w:t>
+      </w:r>
+      <w:r>
+        <w:rPr>
+          <w:rFonts w:hint="eastAsia"/>
+          <w:sz w:val="20"/>
+        </w:rPr>
+        <w:t>Special</w:t>
+      </w:r>
+      <w:r>
+        <w:rPr>
+          <w:rFonts w:hint="eastAsia"/>
+          <w:sz w:val="20"/>
+        </w:rPr>
+        <w:t>】回国后的计划：</w:t>
+      </w:r>
+    </w:p>
+    <w:p>
+      <w:pPr>
+        <w:spacing w:line="240" w:lineRule="auto"/>
+        <w:rPr>
+          <w:rFonts w:hint="eastAsia"/>
+          <w:sz w:val="20"/>
+        </w:rPr>
+      </w:pPr>
+      <w:r>
+        <w:rPr>
+          <w:rFonts w:hint="eastAsia"/>
+          <w:sz w:val="20"/>
+        </w:rPr>
+        <w:tab/>
+      </w:r>
+      <w:r>
+        <w:rPr>
+          <w:rFonts w:hint="eastAsia"/>
+          <w:sz w:val="20"/>
+        </w:rPr>
+        <w:t>一、</w:t>
+      </w:r>
+      <w:r>
+        <w:rPr>
+          <w:rFonts w:hint="eastAsia"/>
+          <w:sz w:val="20"/>
+        </w:rPr>
+        <w:t xml:space="preserve"> </w:t>
+      </w:r>
+      <w:r>
+        <w:rPr>
+          <w:rFonts w:hint="eastAsia"/>
+          <w:sz w:val="20"/>
+        </w:rPr>
+        <w:t>写</w:t>
+      </w:r>
+      <w:r>
+        <w:rPr>
+          <w:rFonts w:hint="eastAsia"/>
+          <w:sz w:val="20"/>
+        </w:rPr>
+        <w:t>MPU6050</w:t>
+      </w:r>
+      <w:r>
+        <w:rPr>
+          <w:rFonts w:hint="eastAsia"/>
+          <w:sz w:val="20"/>
+        </w:rPr>
+        <w:t>代码并测试之</w:t>
+      </w:r>
+    </w:p>
+    <w:p>
+      <w:pPr>
+        <w:spacing w:line="240" w:lineRule="auto"/>
+        <w:rPr>
+          <w:rFonts w:hint="eastAsia"/>
+          <w:sz w:val="20"/>
+        </w:rPr>
+      </w:pPr>
+      <w:r>
+        <w:rPr>
+          <w:rFonts w:hint="eastAsia"/>
+          <w:sz w:val="20"/>
+        </w:rPr>
+        <w:tab/>
+      </w:r>
+      <w:r>
+        <w:rPr>
+          <w:rFonts w:hint="eastAsia"/>
+          <w:sz w:val="20"/>
+        </w:rPr>
+        <w:t>二、测试</w:t>
+      </w:r>
+      <w:r>
+        <w:rPr>
+          <w:rFonts w:hint="eastAsia"/>
+          <w:sz w:val="20"/>
+        </w:rPr>
+        <w:t>NRF24L01</w:t>
+      </w:r>
+      <w:r>
+        <w:rPr>
+          <w:rFonts w:hint="eastAsia"/>
+          <w:sz w:val="20"/>
+        </w:rPr>
+        <w:t>通信情况；修改地面站</w:t>
+      </w:r>
+      <w:r>
+        <w:rPr>
+          <w:rFonts w:hint="eastAsia"/>
+          <w:sz w:val="20"/>
+        </w:rPr>
+        <w:t>51</w:t>
+      </w:r>
+      <w:r>
+        <w:rPr>
+          <w:rFonts w:hint="eastAsia"/>
+          <w:sz w:val="20"/>
+        </w:rPr>
+        <w:t>单片机程序；组建模拟无线串口</w:t>
+      </w:r>
+    </w:p>
+    <w:p>
+      <w:pPr>
+        <w:spacing w:line="240" w:lineRule="auto"/>
+        <w:rPr>
+          <w:rFonts w:hint="eastAsia"/>
+          <w:sz w:val="20"/>
+        </w:rPr>
+      </w:pPr>
+      <w:r>
+        <w:rPr>
+          <w:rFonts w:hint="eastAsia"/>
+          <w:sz w:val="20"/>
+        </w:rPr>
+        <w:tab/>
+      </w:r>
+      <w:r>
+        <w:rPr>
+          <w:rFonts w:hint="eastAsia"/>
+          <w:sz w:val="20"/>
+        </w:rPr>
+        <w:t>三、使用万用板、面包板，把</w:t>
+      </w:r>
+      <w:r>
+        <w:rPr>
+          <w:rFonts w:hint="eastAsia"/>
+          <w:sz w:val="20"/>
+        </w:rPr>
+        <w:t>Discovery board</w:t>
+      </w:r>
+      <w:r>
+        <w:rPr>
+          <w:rFonts w:hint="eastAsia"/>
+          <w:sz w:val="20"/>
+        </w:rPr>
+        <w:t>和其它传感器连起来。进行</w:t>
+      </w:r>
+      <w:proofErr w:type="spellStart"/>
+      <w:r>
+        <w:rPr>
+          <w:rFonts w:hint="eastAsia"/>
+          <w:sz w:val="20"/>
+        </w:rPr>
+        <w:t>MAVLink</w:t>
+      </w:r>
+      <w:proofErr w:type="spellEnd"/>
+      <w:r>
+        <w:rPr>
+          <w:rFonts w:hint="eastAsia"/>
+          <w:sz w:val="20"/>
+        </w:rPr>
+        <w:t>测试。</w:t>
+      </w:r>
+    </w:p>
+    <w:p>
+      <w:pPr>
+        <w:spacing w:line="240" w:lineRule="auto"/>
+        <w:rPr>
+          <w:rFonts w:hint="eastAsia"/>
+          <w:sz w:val="20"/>
+        </w:rPr>
+      </w:pPr>
+      <w:r>
+        <w:rPr>
+          <w:rFonts w:hint="eastAsia"/>
+          <w:sz w:val="20"/>
+        </w:rPr>
+        <w:tab/>
+      </w:r>
+    </w:p>
+    <w:p>
+      <w:pPr>
+        <w:spacing w:line="240" w:lineRule="auto"/>
+        <w:rPr>
+          <w:rFonts w:hint="eastAsia"/>
+          <w:sz w:val="20"/>
+        </w:rPr>
+      </w:pPr>
+      <w:r>
+        <w:rPr>
+          <w:rFonts w:hint="eastAsia"/>
+          <w:sz w:val="20"/>
+        </w:rPr>
+        <w:tab/>
+      </w:r>
+      <w:r>
+        <w:rPr>
+          <w:rFonts w:hint="eastAsia"/>
+          <w:sz w:val="20"/>
+        </w:rPr>
+        <w:t>四、若有时间，搭建</w:t>
+      </w:r>
+      <w:r>
+        <w:rPr>
+          <w:rFonts w:hint="eastAsia"/>
+          <w:sz w:val="20"/>
+        </w:rPr>
+        <w:t>ADC</w:t>
+      </w:r>
+      <w:r>
+        <w:rPr>
+          <w:rFonts w:hint="eastAsia"/>
+          <w:sz w:val="20"/>
+        </w:rPr>
+        <w:t>电路，采集电流、电压、空速管数据。</w:t>
       </w:r>
       <w:bookmarkStart w:id="0" w:name="_GoBack"/>
       <w:bookmarkEnd w:id="0"/>
@@ -616,6 +1209,56 @@
     </w:sectPr>
   </w:body>
 </w:document>
+</file>
+
+<file path=word/endnotes.xml><?xml version="1.0" encoding="utf-8"?>
+<w:endnotes xmlns:wpc="http://schemas.microsoft.com/office/word/2010/wordprocessingCanvas" xmlns:mc="http://schemas.openxmlformats.org/markup-compatibility/2006" xmlns:o="urn:schemas-microsoft-com:office:office" xmlns:r="http://schemas.openxmlformats.org/officeDocument/2006/relationships" xmlns:m="http://schemas.openxmlformats.org/officeDocument/2006/math" xmlns:v="urn:schemas-microsoft-com:vml" xmlns:wp14="http://schemas.microsoft.com/office/word/2010/wordprocessingDrawing" xmlns:wp="http://schemas.openxmlformats.org/drawingml/2006/wordprocessingDrawing" xmlns:w10="urn:schemas-microsoft-com:office:word" xmlns:w="http://schemas.openxmlformats.org/wordprocessingml/2006/main" xmlns:w14="http://schemas.microsoft.com/office/word/2010/wordml" xmlns:wpg="http://schemas.microsoft.com/office/word/2010/wordprocessingGroup" xmlns:wpi="http://schemas.microsoft.com/office/word/2010/wordprocessingInk" xmlns:wne="http://schemas.microsoft.com/office/word/2006/wordml" xmlns:wps="http://schemas.microsoft.com/office/word/2010/wordprocessingShape" mc:Ignorable="w14 wp14">
+  <w:endnote w:type="separator" w:id="-1">
+    <w:p>
+      <w:pPr>
+        <w:spacing w:after="0" w:line="240" w:lineRule="auto"/>
+      </w:pPr>
+      <w:r>
+        <w:separator/>
+      </w:r>
+    </w:p>
+  </w:endnote>
+  <w:endnote w:type="continuationSeparator" w:id="0">
+    <w:p>
+      <w:pPr>
+        <w:spacing w:after="0" w:line="240" w:lineRule="auto"/>
+      </w:pPr>
+      <w:r>
+        <w:continuationSeparator/>
+      </w:r>
+    </w:p>
+  </w:endnote>
+</w:endnotes>
+</file>
+
+<file path=word/footnotes.xml><?xml version="1.0" encoding="utf-8"?>
+<w:footnotes xmlns:wpc="http://schemas.microsoft.com/office/word/2010/wordprocessingCanvas" xmlns:mc="http://schemas.openxmlformats.org/markup-compatibility/2006" xmlns:o="urn:schemas-microsoft-com:office:office" xmlns:r="http://schemas.openxmlformats.org/officeDocument/2006/relationships" xmlns:m="http://schemas.openxmlformats.org/officeDocument/2006/math" xmlns:v="urn:schemas-microsoft-com:vml" xmlns:wp14="http://schemas.microsoft.com/office/word/2010/wordprocessingDrawing" xmlns:wp="http://schemas.openxmlformats.org/drawingml/2006/wordprocessingDrawing" xmlns:w10="urn:schemas-microsoft-com:office:word" xmlns:w="http://schemas.openxmlformats.org/wordprocessingml/2006/main" xmlns:w14="http://schemas.microsoft.com/office/word/2010/wordml" xmlns:wpg="http://schemas.microsoft.com/office/word/2010/wordprocessingGroup" xmlns:wpi="http://schemas.microsoft.com/office/word/2010/wordprocessingInk" xmlns:wne="http://schemas.microsoft.com/office/word/2006/wordml" xmlns:wps="http://schemas.microsoft.com/office/word/2010/wordprocessingShape" mc:Ignorable="w14 wp14">
+  <w:footnote w:type="separator" w:id="-1">
+    <w:p>
+      <w:pPr>
+        <w:spacing w:after="0" w:line="240" w:lineRule="auto"/>
+      </w:pPr>
+      <w:r>
+        <w:separator/>
+      </w:r>
+    </w:p>
+  </w:footnote>
+  <w:footnote w:type="continuationSeparator" w:id="0">
+    <w:p>
+      <w:pPr>
+        <w:spacing w:after="0" w:line="240" w:lineRule="auto"/>
+      </w:pPr>
+      <w:r>
+        <w:continuationSeparator/>
+      </w:r>
+    </w:p>
+  </w:footnote>
+</w:footnotes>
 </file>
 
 <file path=word/styles.xml><?xml version="1.0" encoding="utf-8"?>
@@ -805,6 +1448,50 @@
     <w:semiHidden/>
     <w:unhideWhenUsed/>
   </w:style>
+  <w:style w:type="paragraph" w:styleId="a3">
+    <w:name w:val="header"/>
+    <w:basedOn w:val="a"/>
+    <w:link w:val="Char"/>
+    <w:uiPriority w:val="99"/>
+    <w:unhideWhenUsed/>
+    <w:rsid w:val="0049723A"/>
+    <w:pPr>
+      <w:tabs>
+        <w:tab w:val="center" w:pos="4320"/>
+        <w:tab w:val="right" w:pos="8640"/>
+      </w:tabs>
+      <w:spacing w:after="0" w:line="240" w:lineRule="auto"/>
+    </w:pPr>
+  </w:style>
+  <w:style w:type="character" w:customStyle="1" w:styleId="Char">
+    <w:name w:val="页眉 Char"/>
+    <w:basedOn w:val="a0"/>
+    <w:link w:val="a3"/>
+    <w:uiPriority w:val="99"/>
+    <w:rsid w:val="0049723A"/>
+  </w:style>
+  <w:style w:type="paragraph" w:styleId="a4">
+    <w:name w:val="footer"/>
+    <w:basedOn w:val="a"/>
+    <w:link w:val="Char0"/>
+    <w:uiPriority w:val="99"/>
+    <w:unhideWhenUsed/>
+    <w:rsid w:val="0049723A"/>
+    <w:pPr>
+      <w:tabs>
+        <w:tab w:val="center" w:pos="4320"/>
+        <w:tab w:val="right" w:pos="8640"/>
+      </w:tabs>
+      <w:spacing w:after="0" w:line="240" w:lineRule="auto"/>
+    </w:pPr>
+  </w:style>
+  <w:style w:type="character" w:customStyle="1" w:styleId="Char0">
+    <w:name w:val="页脚 Char"/>
+    <w:basedOn w:val="a0"/>
+    <w:link w:val="a4"/>
+    <w:uiPriority w:val="99"/>
+    <w:rsid w:val="0049723A"/>
+  </w:style>
 </w:styles>
 </file>
 
@@ -994,6 +1681,50 @@
     <w:uiPriority w:val="99"/>
     <w:semiHidden/>
     <w:unhideWhenUsed/>
+  </w:style>
+  <w:style w:type="paragraph" w:styleId="a3">
+    <w:name w:val="header"/>
+    <w:basedOn w:val="a"/>
+    <w:link w:val="Char"/>
+    <w:uiPriority w:val="99"/>
+    <w:unhideWhenUsed/>
+    <w:rsid w:val="0049723A"/>
+    <w:pPr>
+      <w:tabs>
+        <w:tab w:val="center" w:pos="4320"/>
+        <w:tab w:val="right" w:pos="8640"/>
+      </w:tabs>
+      <w:spacing w:after="0" w:line="240" w:lineRule="auto"/>
+    </w:pPr>
+  </w:style>
+  <w:style w:type="character" w:customStyle="1" w:styleId="Char">
+    <w:name w:val="页眉 Char"/>
+    <w:basedOn w:val="a0"/>
+    <w:link w:val="a3"/>
+    <w:uiPriority w:val="99"/>
+    <w:rsid w:val="0049723A"/>
+  </w:style>
+  <w:style w:type="paragraph" w:styleId="a4">
+    <w:name w:val="footer"/>
+    <w:basedOn w:val="a"/>
+    <w:link w:val="Char0"/>
+    <w:uiPriority w:val="99"/>
+    <w:unhideWhenUsed/>
+    <w:rsid w:val="0049723A"/>
+    <w:pPr>
+      <w:tabs>
+        <w:tab w:val="center" w:pos="4320"/>
+        <w:tab w:val="right" w:pos="8640"/>
+      </w:tabs>
+      <w:spacing w:after="0" w:line="240" w:lineRule="auto"/>
+    </w:pPr>
+  </w:style>
+  <w:style w:type="character" w:customStyle="1" w:styleId="Char0">
+    <w:name w:val="页脚 Char"/>
+    <w:basedOn w:val="a0"/>
+    <w:link w:val="a4"/>
+    <w:uiPriority w:val="99"/>
+    <w:rsid w:val="0049723A"/>
   </w:style>
 </w:styles>
 </file>

</xml_diff>